<commit_message>
add changes to TechReport that will be sent for review
</commit_message>
<xml_diff>
--- a/TechReport-submission-May-2021/Secondary Manuscript Record Form-Ricard-etal-Maritimes-Atlas.docx
+++ b/TechReport-submission-May-2021/Secondary Manuscript Record Form-Ricard-etal-Maritimes-Atlas.docx
@@ -289,15 +289,47 @@
                 <w:b/>
                 <w:spacing w:val="-1"/>
               </w:rPr>
-              <w:t>, Jamie Emberley</w:t>
-            </w:r>
-            <w:r>
-              <w:rPr>
-                <w:rFonts w:ascii="Calibri"/>
-                <w:b/>
-                <w:spacing w:val="-1"/>
-              </w:rPr>
-              <w:t>, Catalina Gomez and Catriona Regnier-McKellar</w:t>
+              <w:t xml:space="preserve">, </w:t>
+            </w:r>
+            <w:r>
+              <w:rPr>
+                <w:rFonts w:ascii="Calibri"/>
+                <w:b/>
+                <w:spacing w:val="-1"/>
+              </w:rPr>
+              <w:t>Catalina Gomez</w:t>
+            </w:r>
+            <w:r>
+              <w:rPr>
+                <w:rFonts w:ascii="Calibri"/>
+                <w:b/>
+                <w:spacing w:val="-1"/>
+              </w:rPr>
+              <w:t>,</w:t>
+            </w:r>
+            <w:r>
+              <w:rPr>
+                <w:rFonts w:ascii="Calibri"/>
+                <w:b/>
+                <w:spacing w:val="-1"/>
+              </w:rPr>
+              <w:t xml:space="preserve"> </w:t>
+            </w:r>
+            <w:r>
+              <w:rPr>
+                <w:rFonts w:ascii="Calibri"/>
+                <w:b/>
+                <w:spacing w:val="-1"/>
+              </w:rPr>
+              <w:t xml:space="preserve">Jamie Emberley </w:t>
+            </w:r>
+            <w:r>
+              <w:rPr>
+                <w:rFonts w:ascii="Calibri"/>
+                <w:b/>
+                <w:spacing w:val="-1"/>
+              </w:rPr>
+              <w:t>and Catriona Regnier-McKellar</w:t>
             </w:r>
           </w:p>
         </w:tc>
@@ -347,47 +379,63 @@
                 <w:b/>
                 <w:spacing w:val="-1"/>
               </w:rPr>
-              <w:t>Marine Fish and Invertebrate Atlas: Summarizing</w:t>
-            </w:r>
-            <w:r>
-              <w:rPr>
-                <w:rFonts w:ascii="Calibri"/>
-                <w:b/>
-                <w:spacing w:val="-1"/>
-              </w:rPr>
-              <w:t xml:space="preserve"> </w:t>
-            </w:r>
-            <w:r>
-              <w:rPr>
-                <w:rFonts w:ascii="Calibri"/>
-                <w:b/>
-                <w:spacing w:val="-1"/>
-              </w:rPr>
-              <w:t>Geographic Distribution and Population Indices in the</w:t>
-            </w:r>
-            <w:r>
-              <w:rPr>
-                <w:rFonts w:ascii="Calibri"/>
-                <w:b/>
-                <w:spacing w:val="-1"/>
-              </w:rPr>
-              <w:t xml:space="preserve"> </w:t>
-            </w:r>
-            <w:r>
-              <w:rPr>
-                <w:rFonts w:ascii="Calibri"/>
-                <w:b/>
-                <w:spacing w:val="-1"/>
-              </w:rPr>
-              <w:t>Scotian Shelf and Bay of Fundy (1970-</w:t>
-            </w:r>
-            <w:r>
-              <w:rPr>
-                <w:rFonts w:ascii="Calibri"/>
-                <w:b/>
-                <w:spacing w:val="-1"/>
-              </w:rPr>
-              <w:t>2020)</w:t>
+              <w:t>MARINE FISH AND INVERTEBRATE ATLAS: GEOGR</w:t>
+            </w:r>
+            <w:r>
+              <w:rPr>
+                <w:rFonts w:ascii="Calibri"/>
+                <w:b/>
+                <w:spacing w:val="-1"/>
+              </w:rPr>
+              <w:t xml:space="preserve">APHIC DISTRIBUTION, POPULATION </w:t>
+            </w:r>
+            <w:r>
+              <w:rPr>
+                <w:rFonts w:ascii="Calibri"/>
+                <w:b/>
+                <w:spacing w:val="-1"/>
+              </w:rPr>
+              <w:t>INDICES AND ENVIRONMENTAL PREFERENCES OF MARINE SPECIES IN THE SCOTIAN</w:t>
+            </w:r>
+            <w:r>
+              <w:rPr>
+                <w:rFonts w:ascii="Calibri"/>
+                <w:b/>
+                <w:spacing w:val="-1"/>
+              </w:rPr>
+              <w:t xml:space="preserve"> </w:t>
+            </w:r>
+            <w:r>
+              <w:rPr>
+                <w:rFonts w:ascii="Calibri"/>
+                <w:b/>
+                <w:spacing w:val="-1"/>
+              </w:rPr>
+              <w:t>SHELF AND BAY OF FUNDY DERIVED FROM THE ANNUAL MARITIMES SUMMER SURVEY</w:t>
+            </w:r>
+            <w:r>
+              <w:rPr>
+                <w:rFonts w:ascii="Calibri"/>
+                <w:b/>
+                <w:spacing w:val="-1"/>
+              </w:rPr>
+              <w:t xml:space="preserve"> </w:t>
+            </w:r>
+            <w:r>
+              <w:rPr>
+                <w:rFonts w:ascii="Calibri"/>
+                <w:b/>
+                <w:spacing w:val="-1"/>
+              </w:rPr>
+              <w:t>(1970-2020</w:t>
+            </w:r>
+            <w:r>
+              <w:rPr>
+                <w:rFonts w:ascii="Calibri"/>
+                <w:b/>
+                <w:spacing w:val="-1"/>
+              </w:rPr>
+              <w:t>)</w:t>
             </w:r>
           </w:p>
         </w:tc>
@@ -2029,6 +2077,8 @@
             </w:r>
           </w:p>
         </w:tc>
+        <w:bookmarkStart w:id="0" w:name="_GoBack"/>
+        <w:bookmarkEnd w:id="0"/>
       </w:tr>
       <w:tr>
         <w:trPr>
@@ -2555,8 +2605,6 @@
               </w:rPr>
               <w:t>Date</w:t>
             </w:r>
-            <w:bookmarkStart w:id="0" w:name="_GoBack"/>
-            <w:bookmarkEnd w:id="0"/>
           </w:p>
         </w:tc>
       </w:tr>
@@ -4975,21 +5023,6 @@
 </file>
 
 <file path=customXml/item1.xml><?xml version="1.0" encoding="utf-8"?>
-<p:properties xmlns:p="http://schemas.microsoft.com/office/2006/metadata/properties" xmlns:xsi="http://www.w3.org/2001/XMLSchema-instance" xmlns:pc="http://schemas.microsoft.com/office/infopath/2007/PartnerControls">
-  <documentManagement/>
-</p:properties>
-</file>
-
-<file path=customXml/item2.xml><?xml version="1.0" encoding="utf-8"?>
-<?mso-contentType ?>
-<FormTemplates xmlns="http://schemas.microsoft.com/sharepoint/v3/contenttype/forms">
-  <Display>DocumentLibraryForm</Display>
-  <Edit>DocumentLibraryForm</Edit>
-  <New>DocumentLibraryForm</New>
-</FormTemplates>
-</file>
-
-<file path=customXml/item3.xml><?xml version="1.0" encoding="utf-8"?>
 <ct:contentTypeSchema xmlns:ct="http://schemas.microsoft.com/office/2006/metadata/contentType" xmlns:ma="http://schemas.microsoft.com/office/2006/metadata/properties/metaAttributes" ct:_="" ma:_="" ma:contentTypeName="Document" ma:contentTypeID="0x010100DFE9C4D5E781C34CB92B5991DA141EEA" ma:contentTypeVersion="0" ma:contentTypeDescription="Create a new document." ma:contentTypeScope="" ma:versionID="94c273c80644bd4376b267a46dfdcca1">
   <xsd:schema xmlns:xsd="http://www.w3.org/2001/XMLSchema" xmlns:xs="http://www.w3.org/2001/XMLSchema" xmlns:p="http://schemas.microsoft.com/office/2006/metadata/properties" targetNamespace="http://schemas.microsoft.com/office/2006/metadata/properties" ma:root="true" ma:fieldsID="0967b7be50301903c78f9c39c6fd9af8">
     <xsd:element name="properties">
@@ -5103,17 +5136,33 @@
 </ct:contentTypeSchema>
 </file>
 
+<file path=customXml/item2.xml><?xml version="1.0" encoding="utf-8"?>
+<?mso-contentType ?>
+<FormTemplates xmlns="http://schemas.microsoft.com/sharepoint/v3/contenttype/forms">
+  <Display>DocumentLibraryForm</Display>
+  <Edit>DocumentLibraryForm</Edit>
+  <New>DocumentLibraryForm</New>
+</FormTemplates>
+</file>
+
+<file path=customXml/item3.xml><?xml version="1.0" encoding="utf-8"?>
+<p:properties xmlns:p="http://schemas.microsoft.com/office/2006/metadata/properties" xmlns:xsi="http://www.w3.org/2001/XMLSchema-instance" xmlns:pc="http://schemas.microsoft.com/office/infopath/2007/PartnerControls">
+  <documentManagement/>
+</p:properties>
+</file>
+
 <file path=customXml/itemProps1.xml><?xml version="1.0" encoding="utf-8"?>
-<ds:datastoreItem xmlns:ds="http://schemas.openxmlformats.org/officeDocument/2006/customXml" ds:itemID="{079E73C6-E4BF-447E-B76E-10E27DC6AF6A}">
+<ds:datastoreItem xmlns:ds="http://schemas.openxmlformats.org/officeDocument/2006/customXml" ds:itemID="{FAFC69E1-3645-4BD0-A58A-597FE3BFDCA0}">
   <ds:schemaRefs>
+    <ds:schemaRef ds:uri="http://schemas.microsoft.com/office/2006/metadata/contentType"/>
+    <ds:schemaRef ds:uri="http://schemas.microsoft.com/office/2006/metadata/properties/metaAttributes"/>
+    <ds:schemaRef ds:uri="http://www.w3.org/2001/XMLSchema"/>
+    <ds:schemaRef ds:uri="http://schemas.microsoft.com/office/2006/metadata/properties"/>
+    <ds:schemaRef ds:uri="http://schemas.openxmlformats.org/package/2006/metadata/core-properties"/>
+    <ds:schemaRef ds:uri="http://purl.org/dc/elements/1.1/"/>
     <ds:schemaRef ds:uri="http://purl.org/dc/terms/"/>
-    <ds:schemaRef ds:uri="http://schemas.openxmlformats.org/package/2006/metadata/core-properties"/>
-    <ds:schemaRef ds:uri="http://schemas.microsoft.com/office/2006/documentManagement/types"/>
+    <ds:schemaRef ds:uri="http://schemas.microsoft.com/internal/obd"/>
     <ds:schemaRef ds:uri="http://schemas.microsoft.com/office/infopath/2007/PartnerControls"/>
-    <ds:schemaRef ds:uri="http://purl.org/dc/elements/1.1/"/>
-    <ds:schemaRef ds:uri="http://schemas.microsoft.com/office/2006/metadata/properties"/>
-    <ds:schemaRef ds:uri="http://www.w3.org/XML/1998/namespace"/>
-    <ds:schemaRef ds:uri="http://purl.org/dc/dcmitype/"/>
   </ds:schemaRefs>
 </ds:datastoreItem>
 </file>
@@ -5127,17 +5176,16 @@
 </file>
 
 <file path=customXml/itemProps3.xml><?xml version="1.0" encoding="utf-8"?>
-<ds:datastoreItem xmlns:ds="http://schemas.openxmlformats.org/officeDocument/2006/customXml" ds:itemID="{FAFC69E1-3645-4BD0-A58A-597FE3BFDCA0}">
+<ds:datastoreItem xmlns:ds="http://schemas.openxmlformats.org/officeDocument/2006/customXml" ds:itemID="{079E73C6-E4BF-447E-B76E-10E27DC6AF6A}">
   <ds:schemaRefs>
-    <ds:schemaRef ds:uri="http://schemas.microsoft.com/office/2006/metadata/contentType"/>
-    <ds:schemaRef ds:uri="http://schemas.microsoft.com/office/2006/metadata/properties/metaAttributes"/>
-    <ds:schemaRef ds:uri="http://www.w3.org/2001/XMLSchema"/>
+    <ds:schemaRef ds:uri="http://purl.org/dc/terms/"/>
+    <ds:schemaRef ds:uri="http://schemas.openxmlformats.org/package/2006/metadata/core-properties"/>
+    <ds:schemaRef ds:uri="http://schemas.microsoft.com/office/2006/documentManagement/types"/>
+    <ds:schemaRef ds:uri="http://schemas.microsoft.com/office/infopath/2007/PartnerControls"/>
+    <ds:schemaRef ds:uri="http://purl.org/dc/elements/1.1/"/>
     <ds:schemaRef ds:uri="http://schemas.microsoft.com/office/2006/metadata/properties"/>
-    <ds:schemaRef ds:uri="http://schemas.openxmlformats.org/package/2006/metadata/core-properties"/>
-    <ds:schemaRef ds:uri="http://purl.org/dc/elements/1.1/"/>
-    <ds:schemaRef ds:uri="http://purl.org/dc/terms/"/>
-    <ds:schemaRef ds:uri="http://schemas.microsoft.com/internal/obd"/>
-    <ds:schemaRef ds:uri="http://schemas.microsoft.com/office/infopath/2007/PartnerControls"/>
+    <ds:schemaRef ds:uri="http://www.w3.org/XML/1998/namespace"/>
+    <ds:schemaRef ds:uri="http://purl.org/dc/dcmitype/"/>
   </ds:schemaRefs>
 </ds:datastoreItem>
 </file>
</xml_diff>